<commit_message>
Se sube el modulo 3, con la unidad 4 y las cosas finales de react js
</commit_message>
<xml_diff>
--- a/REACT JS/3-Modulo 3__Firebase y manejo de estados/tp modulo 3.docx
+++ b/REACT JS/3-Modulo 3__Firebase y manejo de estados/tp modulo 3.docx
@@ -75,7 +75,33 @@
           <w:szCs w:val="21"/>
           <w:lang w:eastAsia="es-AR"/>
         </w:rPr>
-        <w:t>Entregar el codigo desarrollado hasta el momento para la entrega final</w:t>
+        <w:t xml:space="preserve">Entregar el </w:t>
+      </w:r>
+      <w:proofErr w:type="spellStart"/>
+      <w:r>
+        <w:rPr>
+          <w:rFonts w:ascii="Arial" w:eastAsia="Times New Roman" w:hAnsi="Arial" w:cs="Arial"/>
+          <w:i/>
+          <w:iCs/>
+          <w:color w:val="494D55"/>
+          <w:sz w:val="21"/>
+          <w:szCs w:val="21"/>
+          <w:lang w:eastAsia="es-AR"/>
+        </w:rPr>
+        <w:t>codigo</w:t>
+      </w:r>
+      <w:proofErr w:type="spellEnd"/>
+      <w:r>
+        <w:rPr>
+          <w:rFonts w:ascii="Arial" w:eastAsia="Times New Roman" w:hAnsi="Arial" w:cs="Arial"/>
+          <w:i/>
+          <w:iCs/>
+          <w:color w:val="494D55"/>
+          <w:sz w:val="21"/>
+          <w:szCs w:val="21"/>
+          <w:lang w:eastAsia="es-AR"/>
+        </w:rPr>
+        <w:t xml:space="preserve"> desarrollado hasta el momento para la entrega final</w:t>
       </w:r>
     </w:p>
     <w:p>
@@ -127,7 +153,59 @@
           <w:szCs w:val="21"/>
           <w:lang w:eastAsia="es-AR"/>
         </w:rPr>
-        <w:t>Enviar un archivo .rar o .zip con el siguiente formato: apellido_modulo3.rar</w:t>
+        <w:t>Enviar un archivo .</w:t>
+      </w:r>
+      <w:proofErr w:type="spellStart"/>
+      <w:r>
+        <w:rPr>
+          <w:rFonts w:ascii="Arial" w:eastAsia="Times New Roman" w:hAnsi="Arial" w:cs="Arial"/>
+          <w:i/>
+          <w:iCs/>
+          <w:color w:val="494D55"/>
+          <w:sz w:val="21"/>
+          <w:szCs w:val="21"/>
+          <w:lang w:eastAsia="es-AR"/>
+        </w:rPr>
+        <w:t>rar</w:t>
+      </w:r>
+      <w:proofErr w:type="spellEnd"/>
+      <w:r>
+        <w:rPr>
+          <w:rFonts w:ascii="Arial" w:eastAsia="Times New Roman" w:hAnsi="Arial" w:cs="Arial"/>
+          <w:i/>
+          <w:iCs/>
+          <w:color w:val="494D55"/>
+          <w:sz w:val="21"/>
+          <w:szCs w:val="21"/>
+          <w:lang w:eastAsia="es-AR"/>
+        </w:rPr>
+        <w:t xml:space="preserve"> o .</w:t>
+      </w:r>
+      <w:proofErr w:type="spellStart"/>
+      <w:r>
+        <w:rPr>
+          <w:rFonts w:ascii="Arial" w:eastAsia="Times New Roman" w:hAnsi="Arial" w:cs="Arial"/>
+          <w:i/>
+          <w:iCs/>
+          <w:color w:val="494D55"/>
+          <w:sz w:val="21"/>
+          <w:szCs w:val="21"/>
+          <w:lang w:eastAsia="es-AR"/>
+        </w:rPr>
+        <w:t>zip</w:t>
+      </w:r>
+      <w:proofErr w:type="spellEnd"/>
+      <w:r>
+        <w:rPr>
+          <w:rFonts w:ascii="Arial" w:eastAsia="Times New Roman" w:hAnsi="Arial" w:cs="Arial"/>
+          <w:i/>
+          <w:iCs/>
+          <w:color w:val="494D55"/>
+          <w:sz w:val="21"/>
+          <w:szCs w:val="21"/>
+          <w:lang w:eastAsia="es-AR"/>
+        </w:rPr>
+        <w:t xml:space="preserve"> con el siguiente formato: apellido_modulo3.rar</w:t>
       </w:r>
     </w:p>
     <w:p>
@@ -150,7 +228,95 @@
           <w:szCs w:val="21"/>
           <w:lang w:eastAsia="es-AR"/>
         </w:rPr>
-        <w:t>Dentro del .rar o .zip se debe enviar el/los archivos generados por react (excepto node_modules)</w:t>
+        <w:t>Dentro del .</w:t>
+      </w:r>
+      <w:proofErr w:type="spellStart"/>
+      <w:r>
+        <w:rPr>
+          <w:rFonts w:ascii="Arial" w:eastAsia="Times New Roman" w:hAnsi="Arial" w:cs="Arial"/>
+          <w:color w:val="494D55"/>
+          <w:sz w:val="21"/>
+          <w:szCs w:val="21"/>
+          <w:lang w:eastAsia="es-AR"/>
+        </w:rPr>
+        <w:t>rar</w:t>
+      </w:r>
+      <w:proofErr w:type="spellEnd"/>
+      <w:r>
+        <w:rPr>
+          <w:rFonts w:ascii="Arial" w:eastAsia="Times New Roman" w:hAnsi="Arial" w:cs="Arial"/>
+          <w:color w:val="494D55"/>
+          <w:sz w:val="21"/>
+          <w:szCs w:val="21"/>
+          <w:lang w:eastAsia="es-AR"/>
+        </w:rPr>
+        <w:t xml:space="preserve"> o .</w:t>
+      </w:r>
+      <w:proofErr w:type="spellStart"/>
+      <w:r>
+        <w:rPr>
+          <w:rFonts w:ascii="Arial" w:eastAsia="Times New Roman" w:hAnsi="Arial" w:cs="Arial"/>
+          <w:color w:val="494D55"/>
+          <w:sz w:val="21"/>
+          <w:szCs w:val="21"/>
+          <w:lang w:eastAsia="es-AR"/>
+        </w:rPr>
+        <w:t>zip</w:t>
+      </w:r>
+      <w:proofErr w:type="spellEnd"/>
+      <w:r>
+        <w:rPr>
+          <w:rFonts w:ascii="Arial" w:eastAsia="Times New Roman" w:hAnsi="Arial" w:cs="Arial"/>
+          <w:color w:val="494D55"/>
+          <w:sz w:val="21"/>
+          <w:szCs w:val="21"/>
+          <w:lang w:eastAsia="es-AR"/>
+        </w:rPr>
+        <w:t xml:space="preserve"> se debe enviar el/los archivos generados por </w:t>
+      </w:r>
+      <w:proofErr w:type="spellStart"/>
+      <w:r>
+        <w:rPr>
+          <w:rFonts w:ascii="Arial" w:eastAsia="Times New Roman" w:hAnsi="Arial" w:cs="Arial"/>
+          <w:color w:val="494D55"/>
+          <w:sz w:val="21"/>
+          <w:szCs w:val="21"/>
+          <w:lang w:eastAsia="es-AR"/>
+        </w:rPr>
+        <w:t>react</w:t>
+      </w:r>
+      <w:proofErr w:type="spellEnd"/>
+      <w:r>
+        <w:rPr>
+          <w:rFonts w:ascii="Arial" w:eastAsia="Times New Roman" w:hAnsi="Arial" w:cs="Arial"/>
+          <w:color w:val="494D55"/>
+          <w:sz w:val="21"/>
+          <w:szCs w:val="21"/>
+          <w:lang w:eastAsia="es-AR"/>
+        </w:rPr>
+        <w:t xml:space="preserve"> (excepto </w:t>
+      </w:r>
+      <w:proofErr w:type="spellStart"/>
+      <w:r>
+        <w:rPr>
+          <w:rFonts w:ascii="Arial" w:eastAsia="Times New Roman" w:hAnsi="Arial" w:cs="Arial"/>
+          <w:color w:val="494D55"/>
+          <w:sz w:val="21"/>
+          <w:szCs w:val="21"/>
+          <w:lang w:eastAsia="es-AR"/>
+        </w:rPr>
+        <w:t>node_modules</w:t>
+      </w:r>
+      <w:proofErr w:type="spellEnd"/>
+      <w:r>
+        <w:rPr>
+          <w:rFonts w:ascii="Arial" w:eastAsia="Times New Roman" w:hAnsi="Arial" w:cs="Arial"/>
+          <w:color w:val="494D55"/>
+          <w:sz w:val="21"/>
+          <w:szCs w:val="21"/>
+          <w:lang w:eastAsia="es-AR"/>
+        </w:rPr>
+        <w:t>)</w:t>
       </w:r>
     </w:p>
     <w:p>
@@ -202,7 +368,33 @@
           <w:szCs w:val="21"/>
           <w:lang w:eastAsia="es-AR"/>
         </w:rPr>
-        <w:t>Se podra entregar esta unidad:</w:t>
+        <w:t xml:space="preserve">Se </w:t>
+      </w:r>
+      <w:proofErr w:type="spellStart"/>
+      <w:r>
+        <w:rPr>
+          <w:rFonts w:ascii="Arial" w:eastAsia="Times New Roman" w:hAnsi="Arial" w:cs="Arial"/>
+          <w:i/>
+          <w:iCs/>
+          <w:color w:val="494D55"/>
+          <w:sz w:val="21"/>
+          <w:szCs w:val="21"/>
+          <w:lang w:eastAsia="es-AR"/>
+        </w:rPr>
+        <w:t>podra</w:t>
+      </w:r>
+      <w:proofErr w:type="spellEnd"/>
+      <w:r>
+        <w:rPr>
+          <w:rFonts w:ascii="Arial" w:eastAsia="Times New Roman" w:hAnsi="Arial" w:cs="Arial"/>
+          <w:i/>
+          <w:iCs/>
+          <w:color w:val="494D55"/>
+          <w:sz w:val="21"/>
+          <w:szCs w:val="21"/>
+          <w:lang w:eastAsia="es-AR"/>
+        </w:rPr>
+        <w:t xml:space="preserve"> entregar esta unidad:</w:t>
       </w:r>
     </w:p>
     <w:p>
@@ -232,8 +424,22 @@
           <w:szCs w:val="21"/>
           <w:lang w:eastAsia="es-AR"/>
         </w:rPr>
-        <w:t>1 Entrega: 13/05/2020 23:55 hs</w:t>
-      </w:r>
+        <w:t xml:space="preserve">1 Entrega: 13/05/2020 23:55 </w:t>
+      </w:r>
+      <w:proofErr w:type="spellStart"/>
+      <w:r>
+        <w:rPr>
+          <w:rFonts w:ascii="Arial" w:eastAsia="Times New Roman" w:hAnsi="Arial" w:cs="Arial"/>
+          <w:i/>
+          <w:iCs/>
+          <w:color w:val="494D55"/>
+          <w:sz w:val="21"/>
+          <w:szCs w:val="21"/>
+          <w:lang w:eastAsia="es-AR"/>
+        </w:rPr>
+        <w:t>hs</w:t>
+      </w:r>
+      <w:proofErr w:type="spellEnd"/>
     </w:p>
     <w:p>
       <w:pPr>
@@ -252,6 +458,7 @@
           <w:lang w:eastAsia="es-AR"/>
         </w:rPr>
       </w:pPr>
+      <w:proofErr w:type="spellStart"/>
       <w:r>
         <w:rPr>
           <w:rFonts w:ascii="Arial" w:eastAsia="Times New Roman" w:hAnsi="Arial" w:cs="Arial"/>
@@ -262,8 +469,35 @@
           <w:szCs w:val="21"/>
           <w:lang w:eastAsia="es-AR"/>
         </w:rPr>
-        <w:t>Ultima Entrega: 20/05/2020 23:55 hs</w:t>
-      </w:r>
+        <w:t>Ultima</w:t>
+      </w:r>
+      <w:proofErr w:type="spellEnd"/>
+      <w:r>
+        <w:rPr>
+          <w:rFonts w:ascii="Arial" w:eastAsia="Times New Roman" w:hAnsi="Arial" w:cs="Arial"/>
+          <w:i/>
+          <w:iCs/>
+          <w:color w:val="494D55"/>
+          <w:sz w:val="21"/>
+          <w:szCs w:val="21"/>
+          <w:lang w:eastAsia="es-AR"/>
+        </w:rPr>
+        <w:t xml:space="preserve"> Entrega: 20/05/2020 23:55 </w:t>
+      </w:r>
+      <w:proofErr w:type="spellStart"/>
+      <w:r>
+        <w:rPr>
+          <w:rFonts w:ascii="Arial" w:eastAsia="Times New Roman" w:hAnsi="Arial" w:cs="Arial"/>
+          <w:i/>
+          <w:iCs/>
+          <w:color w:val="494D55"/>
+          <w:sz w:val="21"/>
+          <w:szCs w:val="21"/>
+          <w:lang w:eastAsia="es-AR"/>
+        </w:rPr>
+        <w:t>hs</w:t>
+      </w:r>
+      <w:proofErr w:type="spellEnd"/>
     </w:p>
     <w:p>
       <w:pPr>
@@ -287,7 +521,801 @@
           <w:szCs w:val="21"/>
           <w:lang w:eastAsia="es-AR"/>
         </w:rPr>
-        <w:t>* El tamaño máximo del archivo permitido es de 10 MB. No se permite mas de un archivo.</w:t>
+        <w:t xml:space="preserve">* El tamaño máximo del archivo permitido es de 10 MB. No se permite </w:t>
+      </w:r>
+      <w:proofErr w:type="spellStart"/>
+      <w:proofErr w:type="gramStart"/>
+      <w:r>
+        <w:rPr>
+          <w:rFonts w:ascii="Arial" w:eastAsia="Times New Roman" w:hAnsi="Arial" w:cs="Arial"/>
+          <w:i/>
+          <w:iCs/>
+          <w:color w:val="494D55"/>
+          <w:sz w:val="21"/>
+          <w:szCs w:val="21"/>
+          <w:lang w:eastAsia="es-AR"/>
+        </w:rPr>
+        <w:t>mas</w:t>
+      </w:r>
+      <w:proofErr w:type="spellEnd"/>
+      <w:proofErr w:type="gramEnd"/>
+      <w:r>
+        <w:rPr>
+          <w:rFonts w:ascii="Arial" w:eastAsia="Times New Roman" w:hAnsi="Arial" w:cs="Arial"/>
+          <w:i/>
+          <w:iCs/>
+          <w:color w:val="494D55"/>
+          <w:sz w:val="21"/>
+          <w:szCs w:val="21"/>
+          <w:lang w:eastAsia="es-AR"/>
+        </w:rPr>
+        <w:t xml:space="preserve"> de un archivo.</w:t>
+      </w:r>
+    </w:p>
+    <w:p>
+      <w:pPr>
+        <w:pStyle w:val="Ttulo3"/>
+        <w:shd w:val="clear" w:color="auto" w:fill="FFFFFF"/>
+        <w:spacing w:before="300" w:after="150"/>
+        <w:rPr>
+          <w:color w:val="494D55"/>
+          <w:sz w:val="30"/>
+          <w:szCs w:val="30"/>
+        </w:rPr>
+      </w:pPr>
+      <w:r>
+        <w:rPr>
+          <w:b/>
+          <w:bCs/>
+          <w:color w:val="494D55"/>
+          <w:sz w:val="30"/>
+          <w:szCs w:val="30"/>
+        </w:rPr>
+        <w:t>Estado de la entrega</w:t>
+      </w:r>
+    </w:p>
+    <w:tbl>
+      <w:tblPr>
+        <w:tblW w:w="15252" w:type="dxa"/>
+        <w:shd w:val="clear" w:color="auto" w:fill="FFFFFF"/>
+        <w:tblCellMar>
+          <w:top w:w="15" w:type="dxa"/>
+          <w:left w:w="15" w:type="dxa"/>
+          <w:bottom w:w="15" w:type="dxa"/>
+          <w:right w:w="15" w:type="dxa"/>
+        </w:tblCellMar>
+        <w:tblLook w:val="04A0" w:firstRow="1" w:lastRow="0" w:firstColumn="1" w:lastColumn="0" w:noHBand="0" w:noVBand="1"/>
+      </w:tblPr>
+      <w:tblGrid>
+        <w:gridCol w:w="4572"/>
+        <w:gridCol w:w="10680"/>
+      </w:tblGrid>
+      <w:tr>
+        <w:tc>
+          <w:tcPr>
+            <w:tcW w:w="4572" w:type="dxa"/>
+            <w:tcBorders>
+              <w:top w:val="single" w:sz="6" w:space="0" w:color="EEEEEE"/>
+              <w:left w:val="single" w:sz="6" w:space="0" w:color="EEEEEE"/>
+              <w:bottom w:val="single" w:sz="6" w:space="0" w:color="EEEEEE"/>
+              <w:right w:val="single" w:sz="6" w:space="0" w:color="EEEEEE"/>
+            </w:tcBorders>
+            <w:shd w:val="clear" w:color="auto" w:fill="F9F9F9"/>
+            <w:tcMar>
+              <w:top w:w="75" w:type="dxa"/>
+              <w:left w:w="75" w:type="dxa"/>
+              <w:bottom w:w="75" w:type="dxa"/>
+              <w:right w:w="75" w:type="dxa"/>
+            </w:tcMar>
+            <w:hideMark/>
+          </w:tcPr>
+          <w:p>
+            <w:pPr>
+              <w:spacing w:after="225" w:line="300" w:lineRule="atLeast"/>
+              <w:rPr>
+                <w:sz w:val="24"/>
+                <w:szCs w:val="24"/>
+              </w:rPr>
+            </w:pPr>
+            <w:r>
+              <w:t>Estado de la entrega</w:t>
+            </w:r>
+          </w:p>
+        </w:tc>
+        <w:tc>
+          <w:tcPr>
+            <w:tcW w:w="0" w:type="auto"/>
+            <w:tcBorders>
+              <w:top w:val="single" w:sz="6" w:space="0" w:color="EEEEEE"/>
+              <w:left w:val="single" w:sz="6" w:space="0" w:color="EEEEEE"/>
+              <w:bottom w:val="single" w:sz="6" w:space="0" w:color="EEEEEE"/>
+              <w:right w:val="single" w:sz="6" w:space="0" w:color="EEEEEE"/>
+            </w:tcBorders>
+            <w:shd w:val="clear" w:color="auto" w:fill="F9F9F9"/>
+            <w:tcMar>
+              <w:top w:w="75" w:type="dxa"/>
+              <w:left w:w="75" w:type="dxa"/>
+              <w:bottom w:w="75" w:type="dxa"/>
+              <w:right w:w="75" w:type="dxa"/>
+            </w:tcMar>
+            <w:hideMark/>
+          </w:tcPr>
+          <w:p>
+            <w:pPr>
+              <w:spacing w:after="225" w:line="300" w:lineRule="atLeast"/>
+              <w:rPr>
+                <w:color w:val="000000"/>
+              </w:rPr>
+            </w:pPr>
+            <w:r>
+              <w:rPr>
+                <w:color w:val="000000"/>
+              </w:rPr>
+              <w:t>Enviado para calificar</w:t>
+            </w:r>
+          </w:p>
+        </w:tc>
+      </w:tr>
+      <w:tr>
+        <w:tc>
+          <w:tcPr>
+            <w:tcW w:w="4572" w:type="dxa"/>
+            <w:tcBorders>
+              <w:top w:val="single" w:sz="6" w:space="0" w:color="EEEEEE"/>
+              <w:left w:val="single" w:sz="6" w:space="0" w:color="EEEEEE"/>
+              <w:bottom w:val="single" w:sz="6" w:space="0" w:color="EEEEEE"/>
+              <w:right w:val="single" w:sz="6" w:space="0" w:color="EEEEEE"/>
+            </w:tcBorders>
+            <w:shd w:val="clear" w:color="auto" w:fill="FFFFFF"/>
+            <w:tcMar>
+              <w:top w:w="75" w:type="dxa"/>
+              <w:left w:w="75" w:type="dxa"/>
+              <w:bottom w:w="75" w:type="dxa"/>
+              <w:right w:w="75" w:type="dxa"/>
+            </w:tcMar>
+            <w:hideMark/>
+          </w:tcPr>
+          <w:p>
+            <w:pPr>
+              <w:spacing w:after="225" w:line="300" w:lineRule="atLeast"/>
+            </w:pPr>
+            <w:r>
+              <w:t>Estado de la calificación</w:t>
+            </w:r>
+          </w:p>
+        </w:tc>
+        <w:tc>
+          <w:tcPr>
+            <w:tcW w:w="0" w:type="auto"/>
+            <w:tcBorders>
+              <w:top w:val="single" w:sz="6" w:space="0" w:color="EEEEEE"/>
+              <w:left w:val="single" w:sz="6" w:space="0" w:color="EEEEEE"/>
+              <w:bottom w:val="single" w:sz="6" w:space="0" w:color="EEEEEE"/>
+              <w:right w:val="single" w:sz="6" w:space="0" w:color="EEEEEE"/>
+            </w:tcBorders>
+            <w:shd w:val="clear" w:color="auto" w:fill="CFEFCF"/>
+            <w:tcMar>
+              <w:top w:w="75" w:type="dxa"/>
+              <w:left w:w="75" w:type="dxa"/>
+              <w:bottom w:w="75" w:type="dxa"/>
+              <w:right w:w="75" w:type="dxa"/>
+            </w:tcMar>
+            <w:hideMark/>
+          </w:tcPr>
+          <w:p>
+            <w:pPr>
+              <w:spacing w:after="225" w:line="300" w:lineRule="atLeast"/>
+              <w:rPr>
+                <w:color w:val="000000"/>
+              </w:rPr>
+            </w:pPr>
+            <w:r>
+              <w:rPr>
+                <w:color w:val="000000"/>
+              </w:rPr>
+              <w:t>Calificado</w:t>
+            </w:r>
+          </w:p>
+        </w:tc>
+      </w:tr>
+      <w:tr>
+        <w:tc>
+          <w:tcPr>
+            <w:tcW w:w="4572" w:type="dxa"/>
+            <w:tcBorders>
+              <w:top w:val="single" w:sz="6" w:space="0" w:color="EEEEEE"/>
+              <w:left w:val="single" w:sz="6" w:space="0" w:color="EEEEEE"/>
+              <w:bottom w:val="single" w:sz="6" w:space="0" w:color="EEEEEE"/>
+              <w:right w:val="single" w:sz="6" w:space="0" w:color="EEEEEE"/>
+            </w:tcBorders>
+            <w:shd w:val="clear" w:color="auto" w:fill="F9F9F9"/>
+            <w:tcMar>
+              <w:top w:w="75" w:type="dxa"/>
+              <w:left w:w="75" w:type="dxa"/>
+              <w:bottom w:w="75" w:type="dxa"/>
+              <w:right w:w="75" w:type="dxa"/>
+            </w:tcMar>
+            <w:hideMark/>
+          </w:tcPr>
+          <w:p>
+            <w:pPr>
+              <w:spacing w:after="225" w:line="300" w:lineRule="atLeast"/>
+            </w:pPr>
+            <w:r>
+              <w:t>Fecha de entrega</w:t>
+            </w:r>
+          </w:p>
+        </w:tc>
+        <w:tc>
+          <w:tcPr>
+            <w:tcW w:w="0" w:type="auto"/>
+            <w:tcBorders>
+              <w:top w:val="single" w:sz="6" w:space="0" w:color="EEEEEE"/>
+              <w:left w:val="single" w:sz="6" w:space="0" w:color="EEEEEE"/>
+              <w:bottom w:val="single" w:sz="6" w:space="0" w:color="EEEEEE"/>
+              <w:right w:val="single" w:sz="6" w:space="0" w:color="EEEEEE"/>
+            </w:tcBorders>
+            <w:shd w:val="clear" w:color="auto" w:fill="F9F9F9"/>
+            <w:tcMar>
+              <w:top w:w="75" w:type="dxa"/>
+              <w:left w:w="75" w:type="dxa"/>
+              <w:bottom w:w="75" w:type="dxa"/>
+              <w:right w:w="75" w:type="dxa"/>
+            </w:tcMar>
+            <w:hideMark/>
+          </w:tcPr>
+          <w:p>
+            <w:pPr>
+              <w:spacing w:after="225" w:line="300" w:lineRule="atLeast"/>
+            </w:pPr>
+            <w:proofErr w:type="spellStart"/>
+            <w:r>
+              <w:t>Sunday</w:t>
+            </w:r>
+            <w:proofErr w:type="spellEnd"/>
+            <w:r>
+              <w:t xml:space="preserve">, 17 de </w:t>
+            </w:r>
+            <w:proofErr w:type="spellStart"/>
+            <w:r>
+              <w:t>May</w:t>
+            </w:r>
+            <w:proofErr w:type="spellEnd"/>
+            <w:r>
+              <w:t xml:space="preserve"> de 2020, 23:59</w:t>
+            </w:r>
+          </w:p>
+        </w:tc>
+      </w:tr>
+      <w:tr>
+        <w:tc>
+          <w:tcPr>
+            <w:tcW w:w="4572" w:type="dxa"/>
+            <w:tcBorders>
+              <w:top w:val="single" w:sz="6" w:space="0" w:color="EEEEEE"/>
+              <w:left w:val="single" w:sz="6" w:space="0" w:color="EEEEEE"/>
+              <w:bottom w:val="single" w:sz="6" w:space="0" w:color="EEEEEE"/>
+              <w:right w:val="single" w:sz="6" w:space="0" w:color="EEEEEE"/>
+            </w:tcBorders>
+            <w:shd w:val="clear" w:color="auto" w:fill="FFFFFF"/>
+            <w:tcMar>
+              <w:top w:w="75" w:type="dxa"/>
+              <w:left w:w="75" w:type="dxa"/>
+              <w:bottom w:w="75" w:type="dxa"/>
+              <w:right w:w="75" w:type="dxa"/>
+            </w:tcMar>
+            <w:hideMark/>
+          </w:tcPr>
+          <w:p>
+            <w:pPr>
+              <w:spacing w:after="225" w:line="300" w:lineRule="atLeast"/>
+            </w:pPr>
+            <w:r>
+              <w:t>Tiempo restante</w:t>
+            </w:r>
+          </w:p>
+        </w:tc>
+        <w:tc>
+          <w:tcPr>
+            <w:tcW w:w="0" w:type="auto"/>
+            <w:tcBorders>
+              <w:top w:val="single" w:sz="6" w:space="0" w:color="EEEEEE"/>
+              <w:left w:val="single" w:sz="6" w:space="0" w:color="EEEEEE"/>
+              <w:bottom w:val="single" w:sz="6" w:space="0" w:color="EEEEEE"/>
+              <w:right w:val="single" w:sz="6" w:space="0" w:color="EEEEEE"/>
+            </w:tcBorders>
+            <w:shd w:val="clear" w:color="auto" w:fill="CFEFCF"/>
+            <w:tcMar>
+              <w:top w:w="75" w:type="dxa"/>
+              <w:left w:w="75" w:type="dxa"/>
+              <w:bottom w:w="75" w:type="dxa"/>
+              <w:right w:w="75" w:type="dxa"/>
+            </w:tcMar>
+            <w:hideMark/>
+          </w:tcPr>
+          <w:p>
+            <w:pPr>
+              <w:spacing w:after="225" w:line="300" w:lineRule="atLeast"/>
+              <w:rPr>
+                <w:color w:val="000000"/>
+              </w:rPr>
+            </w:pPr>
+            <w:r>
+              <w:rPr>
+                <w:color w:val="000000"/>
+              </w:rPr>
+              <w:t>La tarea fue enviada 4 días antes</w:t>
+            </w:r>
+          </w:p>
+        </w:tc>
+      </w:tr>
+      <w:tr>
+        <w:tc>
+          <w:tcPr>
+            <w:tcW w:w="4572" w:type="dxa"/>
+            <w:tcBorders>
+              <w:top w:val="single" w:sz="6" w:space="0" w:color="EEEEEE"/>
+              <w:left w:val="single" w:sz="6" w:space="0" w:color="EEEEEE"/>
+              <w:bottom w:val="single" w:sz="6" w:space="0" w:color="EEEEEE"/>
+              <w:right w:val="single" w:sz="6" w:space="0" w:color="EEEEEE"/>
+            </w:tcBorders>
+            <w:shd w:val="clear" w:color="auto" w:fill="F9F9F9"/>
+            <w:tcMar>
+              <w:top w:w="75" w:type="dxa"/>
+              <w:left w:w="75" w:type="dxa"/>
+              <w:bottom w:w="75" w:type="dxa"/>
+              <w:right w:w="75" w:type="dxa"/>
+            </w:tcMar>
+            <w:hideMark/>
+          </w:tcPr>
+          <w:p>
+            <w:pPr>
+              <w:spacing w:after="225" w:line="300" w:lineRule="atLeast"/>
+            </w:pPr>
+            <w:r>
+              <w:t>Última modificación</w:t>
+            </w:r>
+          </w:p>
+        </w:tc>
+        <w:tc>
+          <w:tcPr>
+            <w:tcW w:w="0" w:type="auto"/>
+            <w:tcBorders>
+              <w:top w:val="single" w:sz="6" w:space="0" w:color="EEEEEE"/>
+              <w:left w:val="single" w:sz="6" w:space="0" w:color="EEEEEE"/>
+              <w:bottom w:val="single" w:sz="6" w:space="0" w:color="EEEEEE"/>
+              <w:right w:val="single" w:sz="6" w:space="0" w:color="EEEEEE"/>
+            </w:tcBorders>
+            <w:shd w:val="clear" w:color="auto" w:fill="F9F9F9"/>
+            <w:tcMar>
+              <w:top w:w="75" w:type="dxa"/>
+              <w:left w:w="75" w:type="dxa"/>
+              <w:bottom w:w="75" w:type="dxa"/>
+              <w:right w:w="75" w:type="dxa"/>
+            </w:tcMar>
+            <w:hideMark/>
+          </w:tcPr>
+          <w:p>
+            <w:pPr>
+              <w:spacing w:after="225" w:line="300" w:lineRule="atLeast"/>
+            </w:pPr>
+            <w:proofErr w:type="spellStart"/>
+            <w:r>
+              <w:t>Wednesday</w:t>
+            </w:r>
+            <w:proofErr w:type="spellEnd"/>
+            <w:r>
+              <w:t xml:space="preserve">, 13 de </w:t>
+            </w:r>
+            <w:proofErr w:type="spellStart"/>
+            <w:r>
+              <w:t>May</w:t>
+            </w:r>
+            <w:proofErr w:type="spellEnd"/>
+            <w:r>
+              <w:t xml:space="preserve"> de 2020, 23:53</w:t>
+            </w:r>
+          </w:p>
+        </w:tc>
+      </w:tr>
+      <w:tr>
+        <w:tc>
+          <w:tcPr>
+            <w:tcW w:w="4572" w:type="dxa"/>
+            <w:tcBorders>
+              <w:top w:val="single" w:sz="6" w:space="0" w:color="EEEEEE"/>
+              <w:left w:val="single" w:sz="6" w:space="0" w:color="EEEEEE"/>
+              <w:bottom w:val="single" w:sz="6" w:space="0" w:color="EEEEEE"/>
+              <w:right w:val="single" w:sz="6" w:space="0" w:color="EEEEEE"/>
+            </w:tcBorders>
+            <w:shd w:val="clear" w:color="auto" w:fill="F5F5F5"/>
+            <w:tcMar>
+              <w:top w:w="75" w:type="dxa"/>
+              <w:left w:w="75" w:type="dxa"/>
+              <w:bottom w:w="75" w:type="dxa"/>
+              <w:right w:w="75" w:type="dxa"/>
+            </w:tcMar>
+            <w:hideMark/>
+          </w:tcPr>
+          <w:p>
+            <w:pPr>
+              <w:spacing w:after="225" w:line="300" w:lineRule="atLeast"/>
+            </w:pPr>
+            <w:r>
+              <w:t>Archivos enviados</w:t>
+            </w:r>
+          </w:p>
+        </w:tc>
+        <w:tc>
+          <w:tcPr>
+            <w:tcW w:w="0" w:type="auto"/>
+            <w:tcBorders>
+              <w:top w:val="single" w:sz="6" w:space="0" w:color="EEEEEE"/>
+              <w:left w:val="single" w:sz="6" w:space="0" w:color="EEEEEE"/>
+              <w:bottom w:val="single" w:sz="6" w:space="0" w:color="EEEEEE"/>
+              <w:right w:val="single" w:sz="6" w:space="0" w:color="EEEEEE"/>
+            </w:tcBorders>
+            <w:shd w:val="clear" w:color="auto" w:fill="F5F5F5"/>
+            <w:tcMar>
+              <w:top w:w="75" w:type="dxa"/>
+              <w:left w:w="75" w:type="dxa"/>
+              <w:bottom w:w="75" w:type="dxa"/>
+              <w:right w:w="75" w:type="dxa"/>
+            </w:tcMar>
+            <w:hideMark/>
+          </w:tcPr>
+          <w:tbl>
+            <w:tblPr>
+              <w:tblW w:w="0" w:type="auto"/>
+              <w:shd w:val="clear" w:color="auto" w:fill="FFFFFF"/>
+              <w:tblCellMar>
+                <w:left w:w="0" w:type="dxa"/>
+                <w:right w:w="0" w:type="dxa"/>
+              </w:tblCellMar>
+              <w:tblLook w:val="04A0" w:firstRow="1" w:lastRow="0" w:firstColumn="1" w:lastColumn="0" w:noHBand="0" w:noVBand="1"/>
+            </w:tblPr>
+            <w:tblGrid>
+              <w:gridCol w:w="270"/>
+              <w:gridCol w:w="2228"/>
+            </w:tblGrid>
+            <w:tr>
+              <w:trPr>
+                <w:trHeight w:val="330"/>
+              </w:trPr>
+              <w:tc>
+                <w:tcPr>
+                  <w:tcW w:w="270" w:type="dxa"/>
+                  <w:tcBorders>
+                    <w:top w:val="nil"/>
+                    <w:left w:val="nil"/>
+                    <w:bottom w:val="nil"/>
+                    <w:right w:val="nil"/>
+                  </w:tcBorders>
+                  <w:shd w:val="clear" w:color="auto" w:fill="F9F9F9"/>
+                  <w:hideMark/>
+                </w:tcPr>
+                <w:p>
+                  <w:pPr>
+                    <w:spacing w:after="0" w:line="300" w:lineRule="atLeast"/>
+                  </w:pPr>
+                  <w:hyperlink r:id="rId5" w:history="1">
+                    <w:r>
+                      <w:rPr>
+                        <w:rStyle w:val="Hipervnculo"/>
+                        <w:color w:val="367F88"/>
+                      </w:rPr>
+                      <w:t> </w:t>
+                    </w:r>
+                  </w:hyperlink>
+                </w:p>
+              </w:tc>
+              <w:tc>
+                <w:tcPr>
+                  <w:tcW w:w="0" w:type="auto"/>
+                  <w:tcBorders>
+                    <w:top w:val="nil"/>
+                    <w:left w:val="nil"/>
+                    <w:bottom w:val="nil"/>
+                    <w:right w:val="nil"/>
+                  </w:tcBorders>
+                  <w:shd w:val="clear" w:color="auto" w:fill="F9F9F9"/>
+                  <w:hideMark/>
+                </w:tcPr>
+                <w:p>
+                  <w:pPr>
+                    <w:spacing w:line="300" w:lineRule="atLeast"/>
+                  </w:pPr>
+                  <w:r>
+                    <w:rPr>
+                      <w:noProof/>
+                      <w:lang w:eastAsia="es-AR"/>
+                    </w:rPr>
+                    <w:drawing>
+                      <wp:inline distT="0" distB="0" distL="0" distR="0">
+                        <wp:extent cx="135255" cy="151130"/>
+                        <wp:effectExtent l="0" t="0" r="0" b="1270"/>
+                        <wp:docPr id="2" name="Imagen 2" descr="mansilla_modulo3.rar"/>
+                        <wp:cNvGraphicFramePr>
+                          <a:graphicFrameLocks xmlns:a="http://schemas.openxmlformats.org/drawingml/2006/main" noChangeAspect="1"/>
+                        </wp:cNvGraphicFramePr>
+                        <a:graphic xmlns:a="http://schemas.openxmlformats.org/drawingml/2006/main">
+                          <a:graphicData uri="http://schemas.openxmlformats.org/drawingml/2006/picture">
+                            <pic:pic xmlns:pic="http://schemas.openxmlformats.org/drawingml/2006/picture">
+                              <pic:nvPicPr>
+                                <pic:cNvPr id="0" name="Picture 1" descr="mansilla_modulo3.rar"/>
+                                <pic:cNvPicPr>
+                                  <a:picLocks noChangeAspect="1" noChangeArrowheads="1"/>
+                                </pic:cNvPicPr>
+                              </pic:nvPicPr>
+                              <pic:blipFill>
+                                <a:blip r:embed="rId6">
+                                  <a:extLst>
+                                    <a:ext uri="{28A0092B-C50C-407E-A947-70E740481C1C}">
+                                      <a14:useLocalDpi xmlns:a14="http://schemas.microsoft.com/office/drawing/2010/main" val="0"/>
+                                    </a:ext>
+                                  </a:extLst>
+                                </a:blip>
+                                <a:srcRect/>
+                                <a:stretch>
+                                  <a:fillRect/>
+                                </a:stretch>
+                              </pic:blipFill>
+                              <pic:spPr bwMode="auto">
+                                <a:xfrm>
+                                  <a:off x="0" y="0"/>
+                                  <a:ext cx="135255" cy="151130"/>
+                                </a:xfrm>
+                                <a:prstGeom prst="rect">
+                                  <a:avLst/>
+                                </a:prstGeom>
+                                <a:noFill/>
+                                <a:ln>
+                                  <a:noFill/>
+                                </a:ln>
+                              </pic:spPr>
+                            </pic:pic>
+                          </a:graphicData>
+                        </a:graphic>
+                      </wp:inline>
+                    </w:drawing>
+                  </w:r>
+                  <w:r>
+                    <w:t> </w:t>
+                  </w:r>
+                  <w:hyperlink r:id="rId7" w:tgtFrame="_blank" w:history="1">
+                    <w:r>
+                      <w:rPr>
+                        <w:rStyle w:val="Hipervnculo"/>
+                        <w:color w:val="367F88"/>
+                      </w:rPr>
+                      <w:t>mansilla_modulo3.rar</w:t>
+                    </w:r>
+                  </w:hyperlink>
+                </w:p>
+              </w:tc>
+            </w:tr>
+          </w:tbl>
+          <w:p>
+            <w:pPr>
+              <w:spacing w:after="225" w:line="300" w:lineRule="atLeast"/>
+            </w:pPr>
+          </w:p>
+        </w:tc>
+      </w:tr>
+      <w:tr>
+        <w:tc>
+          <w:tcPr>
+            <w:tcW w:w="4572" w:type="dxa"/>
+            <w:tcBorders>
+              <w:top w:val="single" w:sz="6" w:space="0" w:color="EEEEEE"/>
+              <w:left w:val="single" w:sz="6" w:space="0" w:color="EEEEEE"/>
+              <w:bottom w:val="single" w:sz="6" w:space="0" w:color="EEEEEE"/>
+              <w:right w:val="single" w:sz="6" w:space="0" w:color="EEEEEE"/>
+            </w:tcBorders>
+            <w:shd w:val="clear" w:color="auto" w:fill="F9F9F9"/>
+            <w:tcMar>
+              <w:top w:w="75" w:type="dxa"/>
+              <w:left w:w="75" w:type="dxa"/>
+              <w:bottom w:w="75" w:type="dxa"/>
+              <w:right w:w="75" w:type="dxa"/>
+            </w:tcMar>
+            <w:hideMark/>
+          </w:tcPr>
+          <w:p>
+            <w:pPr>
+              <w:spacing w:after="225" w:line="300" w:lineRule="atLeast"/>
+              <w:rPr>
+                <w:sz w:val="24"/>
+                <w:szCs w:val="24"/>
+              </w:rPr>
+            </w:pPr>
+            <w:r>
+              <w:t>Comentarios de la entrega</w:t>
+            </w:r>
+          </w:p>
+        </w:tc>
+        <w:tc>
+          <w:tcPr>
+            <w:tcW w:w="0" w:type="auto"/>
+            <w:tcBorders>
+              <w:top w:val="single" w:sz="6" w:space="0" w:color="EEEEEE"/>
+              <w:left w:val="single" w:sz="6" w:space="0" w:color="EEEEEE"/>
+              <w:bottom w:val="single" w:sz="6" w:space="0" w:color="EEEEEE"/>
+              <w:right w:val="single" w:sz="6" w:space="0" w:color="EEEEEE"/>
+            </w:tcBorders>
+            <w:shd w:val="clear" w:color="auto" w:fill="F9F9F9"/>
+            <w:tcMar>
+              <w:top w:w="75" w:type="dxa"/>
+              <w:left w:w="75" w:type="dxa"/>
+              <w:bottom w:w="75" w:type="dxa"/>
+              <w:right w:w="75" w:type="dxa"/>
+            </w:tcMar>
+            <w:hideMark/>
+          </w:tcPr>
+          <w:p>
+            <w:pPr>
+              <w:spacing w:after="225" w:line="300" w:lineRule="atLeast"/>
+            </w:pPr>
+            <w:hyperlink r:id="rId8" w:history="1">
+              <w:r>
+                <w:rPr>
+                  <w:noProof/>
+                  <w:color w:val="367F88"/>
+                  <w:lang w:eastAsia="es-AR"/>
+                </w:rPr>
+                <mc:AlternateContent>
+                  <mc:Choice Requires="wps">
+                    <w:drawing>
+                      <wp:inline distT="0" distB="0" distL="0" distR="0">
+                        <wp:extent cx="302260" cy="302260"/>
+                        <wp:effectExtent l="0" t="0" r="0" b="0"/>
+                        <wp:docPr id="1" name="Rectángulo 1" descr="Comentarios">
+                          <a:hlinkClick xmlns:a="http://schemas.openxmlformats.org/drawingml/2006/main" r:id="rId5"/>
+                        </wp:docPr>
+                        <wp:cNvGraphicFramePr>
+                          <a:graphicFrameLocks xmlns:a="http://schemas.openxmlformats.org/drawingml/2006/main" noChangeAspect="1"/>
+                        </wp:cNvGraphicFramePr>
+                        <a:graphic xmlns:a="http://schemas.openxmlformats.org/drawingml/2006/main">
+                          <a:graphicData uri="http://schemas.microsoft.com/office/word/2010/wordprocessingShape">
+                            <wps:wsp>
+                              <wps:cNvSpPr>
+                                <a:spLocks noChangeAspect="1" noChangeArrowheads="1"/>
+                              </wps:cNvSpPr>
+                              <wps:spPr bwMode="auto">
+                                <a:xfrm>
+                                  <a:off x="0" y="0"/>
+                                  <a:ext cx="302260" cy="302260"/>
+                                </a:xfrm>
+                                <a:prstGeom prst="rect">
+                                  <a:avLst/>
+                                </a:prstGeom>
+                                <a:noFill/>
+                                <a:ln>
+                                  <a:noFill/>
+                                </a:ln>
+                                <a:extLst>
+                                  <a:ext uri="{909E8E84-426E-40DD-AFC4-6F175D3DCCD1}">
+                                    <a14:hiddenFill xmlns:a14="http://schemas.microsoft.com/office/drawing/2010/main">
+                                      <a:solidFill>
+                                        <a:srgbClr val="FFFFFF"/>
+                                      </a:solidFill>
+                                    </a14:hiddenFill>
+                                  </a:ext>
+                                  <a:ext uri="{91240B29-F687-4F45-9708-019B960494DF}">
+                                    <a14:hiddenLine xmlns:a14="http://schemas.microsoft.com/office/drawing/2010/main" w="9525">
+                                      <a:solidFill>
+                                        <a:srgbClr val="000000"/>
+                                      </a:solidFill>
+                                      <a:miter lim="800000"/>
+                                      <a:headEnd/>
+                                      <a:tailEnd/>
+                                    </a14:hiddenLine>
+                                  </a:ext>
+                                </a:extLst>
+                              </wps:spPr>
+                              <wps:bodyPr rot="0" vert="horz" wrap="square" lIns="91440" tIns="45720" rIns="91440" bIns="45720" anchor="t" anchorCtr="0" upright="1">
+                                <a:noAutofit/>
+                              </wps:bodyPr>
+                            </wps:wsp>
+                          </a:graphicData>
+                        </a:graphic>
+                      </wp:inline>
+                    </w:drawing>
+                  </mc:Choice>
+                  <mc:Fallback>
+                    <w:pict>
+                      <v:rect w14:anchorId="2D14ED47" id="Rectángulo 1" o:spid="_x0000_s1026" alt="Comentarios" href="https://campus.utnba.centrodeelearning.com/mod/assign/view.php?id=751882" style="width:23.8pt;height:23.8pt;visibility:visible;mso-wrap-style:square;mso-left-percent:-10001;mso-top-percent:-10001;mso-position-horizontal:absolute;mso-position-horizontal-relative:char;mso-position-vertical:absolute;mso-position-vertical-relative:line;mso-left-percent:-10001;mso-top-percent:-10001;v-text-anchor:top" o:gfxdata="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" o:button="t" filled="f" stroked="f">
+                        <v:fill o:detectmouseclick="t"/>
+                        <o:lock v:ext="edit" aspectratio="t"/>
+                        <w10:anchorlock/>
+                      </v:rect>
+                    </w:pict>
+                  </mc:Fallback>
+                </mc:AlternateContent>
+              </w:r>
+              <w:r>
+                <w:rPr>
+                  <w:rStyle w:val="Hipervnculo"/>
+                  <w:color w:val="367F88"/>
+                </w:rPr>
+                <w:t>Comentarios (0)</w:t>
+              </w:r>
+            </w:hyperlink>
+          </w:p>
+        </w:tc>
+      </w:tr>
+    </w:tbl>
+    <w:p>
+      <w:r>
+        <w:t>Comentario</w:t>
+      </w:r>
+    </w:p>
+    <w:p>
+      <w:r>
+        <w:t>Calificación</w:t>
+      </w:r>
+      <w:r>
+        <w:tab/>
+        <w:t>100,00 / 100,00</w:t>
+      </w:r>
+    </w:p>
+    <w:p>
+      <w:r>
+        <w:t>Calificado sobre</w:t>
+      </w:r>
+      <w:r>
+        <w:tab/>
+      </w:r>
+      <w:proofErr w:type="spellStart"/>
+      <w:r>
+        <w:t>Sunday</w:t>
+      </w:r>
+      <w:proofErr w:type="spellEnd"/>
+      <w:r>
+        <w:t xml:space="preserve">, 17 de </w:t>
+      </w:r>
+      <w:proofErr w:type="spellStart"/>
+      <w:r>
+        <w:t>May</w:t>
+      </w:r>
+      <w:proofErr w:type="spellEnd"/>
+      <w:r>
+        <w:t xml:space="preserve"> de 2020, 03:21</w:t>
+      </w:r>
+    </w:p>
+    <w:p>
+      <w:r>
+        <w:t>Calificado por</w:t>
+      </w:r>
+      <w:r>
+        <w:tab/>
+        <w:t xml:space="preserve">Imagen de Fernando </w:t>
+      </w:r>
+      <w:proofErr w:type="spellStart"/>
+      <w:r>
+        <w:t>AndreassiFernando</w:t>
+      </w:r>
+      <w:proofErr w:type="spellEnd"/>
+      <w:r>
+        <w:t xml:space="preserve"> </w:t>
+      </w:r>
+      <w:proofErr w:type="spellStart"/>
+      <w:r>
+        <w:t>Andreassi</w:t>
+      </w:r>
+      <w:proofErr w:type="spellEnd"/>
+    </w:p>
+    <w:p>
+      <w:r>
+        <w:t>Comentarios de retroalimentación</w:t>
+      </w:r>
+      <w:r>
+        <w:tab/>
+      </w:r>
+    </w:p>
+    <w:p>
+      <w:r>
+        <w:t>Buen trabajo!</w:t>
       </w:r>
     </w:p>
     <w:p>
@@ -875,6 +1903,29 @@
       <w:lang w:eastAsia="es-AR"/>
     </w:rPr>
   </w:style>
+  <w:style w:type="paragraph" w:styleId="Ttulo3">
+    <w:name w:val="heading 3"/>
+    <w:basedOn w:val="Normal"/>
+    <w:next w:val="Normal"/>
+    <w:link w:val="Ttulo3Car"/>
+    <w:uiPriority w:val="9"/>
+    <w:semiHidden/>
+    <w:unhideWhenUsed/>
+    <w:qFormat/>
+    <w:rsid w:val="005A680F"/>
+    <w:pPr>
+      <w:keepNext/>
+      <w:keepLines/>
+      <w:spacing w:before="40" w:after="0"/>
+      <w:outlineLvl w:val="2"/>
+    </w:pPr>
+    <w:rPr>
+      <w:rFonts w:asciiTheme="majorHAnsi" w:eastAsiaTheme="majorEastAsia" w:hAnsiTheme="majorHAnsi" w:cstheme="majorBidi"/>
+      <w:color w:val="1F4D78" w:themeColor="accent1" w:themeShade="7F"/>
+      <w:sz w:val="24"/>
+      <w:szCs w:val="24"/>
+    </w:rPr>
+  </w:style>
   <w:style w:type="character" w:default="1" w:styleId="Fuentedeprrafopredeter">
     <w:name w:val="Default Paragraph Font"/>
     <w:uiPriority w:val="1"/>
@@ -943,6 +1994,32 @@
     <w:rPr>
       <w:i/>
       <w:iCs/>
+    </w:rPr>
+  </w:style>
+  <w:style w:type="character" w:customStyle="1" w:styleId="Ttulo3Car">
+    <w:name w:val="Título 3 Car"/>
+    <w:basedOn w:val="Fuentedeprrafopredeter"/>
+    <w:link w:val="Ttulo3"/>
+    <w:uiPriority w:val="9"/>
+    <w:semiHidden/>
+    <w:rsid w:val="005A680F"/>
+    <w:rPr>
+      <w:rFonts w:asciiTheme="majorHAnsi" w:eastAsiaTheme="majorEastAsia" w:hAnsiTheme="majorHAnsi" w:cstheme="majorBidi"/>
+      <w:color w:val="1F4D78" w:themeColor="accent1" w:themeShade="7F"/>
+      <w:sz w:val="24"/>
+      <w:szCs w:val="24"/>
+    </w:rPr>
+  </w:style>
+  <w:style w:type="character" w:styleId="Hipervnculo">
+    <w:name w:val="Hyperlink"/>
+    <w:basedOn w:val="Fuentedeprrafopredeter"/>
+    <w:uiPriority w:val="99"/>
+    <w:semiHidden/>
+    <w:unhideWhenUsed/>
+    <w:rsid w:val="005A680F"/>
+    <w:rPr>
+      <w:color w:val="0000FF"/>
+      <w:u w:val="single"/>
     </w:rPr>
   </w:style>
 </w:styles>

</xml_diff>